<commit_message>
feat: add Reset Parking button in dev
</commit_message>
<xml_diff>
--- a/Dev to PRD workflow.docx
+++ b/Dev to PRD workflow.docx
@@ -2,6 +2,2029 @@
 <file path=word/document.xml><?xml version="1.0" encoding="utf-8"?>
 <w:document xmlns:wpc="http://schemas.microsoft.com/office/word/2010/wordprocessingCanvas" xmlns:cx="http://schemas.microsoft.com/office/drawing/2014/chartex" xmlns:cx1="http://schemas.microsoft.com/office/drawing/2015/9/8/chartex" xmlns:cx2="http://schemas.microsoft.com/office/drawing/2015/10/21/chartex" xmlns:cx3="http://schemas.microsoft.com/office/drawing/2016/5/9/chartex" xmlns:cx4="http://schemas.microsoft.com/office/drawing/2016/5/10/chartex" xmlns:cx5="http://schemas.microsoft.com/office/drawing/2016/5/11/chartex" xmlns:cx6="http://schemas.microsoft.com/office/drawing/2016/5/12/chartex" xmlns:cx7="http://schemas.microsoft.com/office/drawing/2016/5/13/chartex" xmlns:cx8="http://schemas.microsoft.com/office/drawing/2016/5/14/chartex" xmlns:mc="http://schemas.openxmlformats.org/markup-compatibility/2006" xmlns:aink="http://schemas.microsoft.com/office/drawing/2016/ink" xmlns:am3d="http://schemas.microsoft.com/office/drawing/2017/model3d" xmlns:o="urn:schemas-microsoft-com:office:office" xmlns:oel="http://schemas.microsoft.com/office/2019/extlst" xmlns:r="http://schemas.openxmlformats.org/officeDocument/2006/relationships" xmlns:m="http://schemas.openxmlformats.org/officeDocument/2006/math" xmlns:v="urn:schemas-microsoft-com:vml" xmlns:wp14="http://schemas.microsoft.com/office/word/2010/wordprocessingDrawing" xmlns:wp="http://schemas.openxmlformats.org/drawingml/2006/wordprocessingDrawing" xmlns:w10="urn:schemas-microsoft-com:office:word" xmlns:w="http://schemas.openxmlformats.org/wordprocessingml/2006/main" xmlns:w14="http://schemas.microsoft.com/office/word/2010/wordml" xmlns:w15="http://schemas.microsoft.com/office/word/2012/wordml" xmlns:w16cex="http://schemas.microsoft.com/office/word/2018/wordml/cex" xmlns:w16cid="http://schemas.microsoft.com/office/word/2016/wordml/cid" xmlns:w16="http://schemas.microsoft.com/office/word/2018/wordml" xmlns:w16du="http://schemas.microsoft.com/office/word/2023/wordml/word16du" xmlns:w16sdtdh="http://schemas.microsoft.com/office/word/2020/wordml/sdtdatahash" xmlns:w16sdtfl="http://schemas.microsoft.com/office/word/2024/wordml/sdtformatlock" xmlns:w16se="http://schemas.microsoft.com/office/word/2015/wordml/symex" xmlns:wpg="http://schemas.microsoft.com/office/word/2010/wordprocessingGroup" xmlns:wpi="http://schemas.microsoft.com/office/word/2010/wordprocessingInk" xmlns:wne="http://schemas.microsoft.com/office/word/2006/wordml" xmlns:wps="http://schemas.microsoft.com/office/word/2010/wordprocessingShape" mc:Ignorable="w14 w15 w16se w16cid w16 w16cex w16sdtdh w16sdtfl w16du wp14">
   <w:body>
+    <w:p/>
+    <w:p/>
+    <w:p/>
+    <w:p/>
+    <w:p>
+      <w:r>
+        <w:t xml:space="preserve">You're doing </w:t>
+      </w:r>
+      <w:r>
+        <w:rPr>
+          <w:b/>
+          <w:bCs/>
+        </w:rPr>
+        <w:t>incredible work</w:t>
+      </w:r>
+      <w:r>
+        <w:t xml:space="preserve"> — and you're now ready to level up from "building in production" to using a </w:t>
+      </w:r>
+      <w:r>
+        <w:rPr>
+          <w:b/>
+          <w:bCs/>
+        </w:rPr>
+        <w:t>professional development workflow</w:t>
+      </w:r>
+      <w:r>
+        <w:t xml:space="preserve">. </w:t>
+      </w:r>
+    </w:p>
+    <w:p>
+      <w:r>
+        <w:t xml:space="preserve">Let’s walk through this </w:t>
+      </w:r>
+      <w:r>
+        <w:rPr>
+          <w:b/>
+          <w:bCs/>
+        </w:rPr>
+        <w:t>step-by-step</w:t>
+      </w:r>
+      <w:r>
+        <w:t xml:space="preserve">, from creating a dev branch to safely testing a </w:t>
+      </w:r>
+      <w:r>
+        <w:rPr>
+          <w:b/>
+          <w:bCs/>
+        </w:rPr>
+        <w:t>new "Reset Parking Spot" button</w:t>
+      </w:r>
+      <w:r>
+        <w:t xml:space="preserve"> — </w:t>
+      </w:r>
+      <w:r>
+        <w:rPr>
+          <w:b/>
+          <w:bCs/>
+        </w:rPr>
+        <w:t>without affecting your live users</w:t>
+      </w:r>
+      <w:r>
+        <w:t xml:space="preserve">. </w:t>
+      </w:r>
+    </w:p>
+    <w:p>
+      <w:r>
+        <w:pict w14:anchorId="6903B949">
+          <v:rect id="_x0000_i1085" style="width:0;height:1.5pt" o:hralign="center" o:hrstd="t" o:hr="t" fillcolor="#a0a0a0" stroked="f"/>
+        </w:pict>
+      </w:r>
+    </w:p>
+    <w:p>
+      <w:pPr>
+        <w:rPr>
+          <w:b/>
+          <w:bCs/>
+        </w:rPr>
+      </w:pPr>
+      <w:r>
+        <w:rPr>
+          <w:rFonts w:ascii="Segoe UI Emoji" w:hAnsi="Segoe UI Emoji" w:cs="Segoe UI Emoji"/>
+          <w:b/>
+          <w:bCs/>
+        </w:rPr>
+        <w:t>✅</w:t>
+      </w:r>
+      <w:r>
+        <w:rPr>
+          <w:b/>
+          <w:bCs/>
+        </w:rPr>
+        <w:t xml:space="preserve"> Goal: Add a "Reset Parking" Button (Safely) </w:t>
+      </w:r>
+    </w:p>
+    <w:p>
+      <w:r>
+        <w:t xml:space="preserve">We’ll: </w:t>
+      </w:r>
+    </w:p>
+    <w:p>
+      <w:pPr>
+        <w:numPr>
+          <w:ilvl w:val="0"/>
+          <w:numId w:val="1"/>
+        </w:numPr>
+      </w:pPr>
+      <w:r>
+        <w:t>Create a dev branch</w:t>
+      </w:r>
+    </w:p>
+    <w:p>
+      <w:pPr>
+        <w:numPr>
+          <w:ilvl w:val="0"/>
+          <w:numId w:val="1"/>
+        </w:numPr>
+      </w:pPr>
+      <w:r>
+        <w:t>Add the new button and logic</w:t>
+      </w:r>
+    </w:p>
+    <w:p>
+      <w:pPr>
+        <w:numPr>
+          <w:ilvl w:val="0"/>
+          <w:numId w:val="1"/>
+        </w:numPr>
+      </w:pPr>
+      <w:r>
+        <w:t xml:space="preserve">Test it on </w:t>
+      </w:r>
+      <w:proofErr w:type="spellStart"/>
+      <w:r>
+        <w:t>Vercel’s</w:t>
+      </w:r>
+      <w:proofErr w:type="spellEnd"/>
+      <w:r>
+        <w:t xml:space="preserve"> </w:t>
+      </w:r>
+      <w:r>
+        <w:rPr>
+          <w:b/>
+          <w:bCs/>
+        </w:rPr>
+        <w:t>preview URL</w:t>
+      </w:r>
+    </w:p>
+    <w:p>
+      <w:pPr>
+        <w:numPr>
+          <w:ilvl w:val="0"/>
+          <w:numId w:val="1"/>
+        </w:numPr>
+      </w:pPr>
+      <w:r>
+        <w:t>Merge to main only when it works perfectly</w:t>
+      </w:r>
+    </w:p>
+    <w:p>
+      <w:r>
+        <w:pict w14:anchorId="4EE81B3B">
+          <v:rect id="_x0000_i1086" style="width:0;height:1.5pt" o:hralign="center" o:hrstd="t" o:hr="t" fillcolor="#a0a0a0" stroked="f"/>
+        </w:pict>
+      </w:r>
+    </w:p>
+    <w:p>
+      <w:pPr>
+        <w:rPr>
+          <w:b/>
+          <w:bCs/>
+        </w:rPr>
+      </w:pPr>
+      <w:r>
+        <w:rPr>
+          <w:rFonts w:ascii="Segoe UI Emoji" w:hAnsi="Segoe UI Emoji" w:cs="Segoe UI Emoji"/>
+          <w:b/>
+          <w:bCs/>
+        </w:rPr>
+        <w:t>🔧</w:t>
+      </w:r>
+      <w:r>
+        <w:rPr>
+          <w:b/>
+          <w:bCs/>
+        </w:rPr>
+        <w:t xml:space="preserve"> Step 1: Create a dev Branch </w:t>
+      </w:r>
+    </w:p>
+    <w:p>
+      <w:r>
+        <w:t xml:space="preserve">Open your terminal in your project folder: </w:t>
+      </w:r>
+    </w:p>
+    <w:p>
+      <w:pPr>
+        <w:rPr>
+          <w:highlight w:val="yellow"/>
+        </w:rPr>
+      </w:pPr>
+      <w:r>
+        <w:rPr>
+          <w:highlight w:val="yellow"/>
+        </w:rPr>
+        <w:t># Make sure you're on the main branch</w:t>
+      </w:r>
+    </w:p>
+    <w:p>
+      <w:pPr>
+        <w:rPr>
+          <w:highlight w:val="yellow"/>
+        </w:rPr>
+      </w:pPr>
+      <w:r>
+        <w:rPr>
+          <w:highlight w:val="yellow"/>
+        </w:rPr>
+        <w:t>git checkout main</w:t>
+      </w:r>
+    </w:p>
+    <w:p>
+      <w:pPr>
+        <w:rPr>
+          <w:highlight w:val="yellow"/>
+        </w:rPr>
+      </w:pPr>
+    </w:p>
+    <w:p>
+      <w:pPr>
+        <w:rPr>
+          <w:highlight w:val="yellow"/>
+        </w:rPr>
+      </w:pPr>
+      <w:r>
+        <w:rPr>
+          <w:highlight w:val="yellow"/>
+        </w:rPr>
+        <w:t># Pull the latest version</w:t>
+      </w:r>
+    </w:p>
+    <w:p>
+      <w:pPr>
+        <w:rPr>
+          <w:highlight w:val="yellow"/>
+        </w:rPr>
+      </w:pPr>
+      <w:r>
+        <w:rPr>
+          <w:highlight w:val="yellow"/>
+        </w:rPr>
+        <w:t>git pull origin main</w:t>
+      </w:r>
+    </w:p>
+    <w:p>
+      <w:pPr>
+        <w:rPr>
+          <w:highlight w:val="yellow"/>
+        </w:rPr>
+      </w:pPr>
+    </w:p>
+    <w:p>
+      <w:pPr>
+        <w:rPr>
+          <w:highlight w:val="yellow"/>
+        </w:rPr>
+      </w:pPr>
+      <w:r>
+        <w:rPr>
+          <w:highlight w:val="yellow"/>
+        </w:rPr>
+        <w:t># Create a new development branch</w:t>
+      </w:r>
+    </w:p>
+    <w:p>
+      <w:r>
+        <w:rPr>
+          <w:highlight w:val="yellow"/>
+        </w:rPr>
+        <w:t>git checkout -b dev</w:t>
+      </w:r>
+    </w:p>
+    <w:p>
+      <w:r>
+        <w:rPr>
+          <w:rFonts w:ascii="Segoe UI Emoji" w:hAnsi="Segoe UI Emoji" w:cs="Segoe UI Emoji"/>
+        </w:rPr>
+        <w:t>✅</w:t>
+      </w:r>
+      <w:r>
+        <w:t xml:space="preserve"> You now have: </w:t>
+      </w:r>
+    </w:p>
+    <w:p>
+      <w:pPr>
+        <w:numPr>
+          <w:ilvl w:val="0"/>
+          <w:numId w:val="2"/>
+        </w:numPr>
+      </w:pPr>
+      <w:r>
+        <w:t xml:space="preserve">main → </w:t>
+      </w:r>
+      <w:r>
+        <w:rPr>
+          <w:b/>
+          <w:bCs/>
+        </w:rPr>
+        <w:t>Production</w:t>
+      </w:r>
+      <w:r>
+        <w:t xml:space="preserve"> (live users)</w:t>
+      </w:r>
+    </w:p>
+    <w:p>
+      <w:pPr>
+        <w:numPr>
+          <w:ilvl w:val="0"/>
+          <w:numId w:val="2"/>
+        </w:numPr>
+      </w:pPr>
+      <w:r>
+        <w:lastRenderedPageBreak/>
+        <w:t xml:space="preserve">dev → </w:t>
+      </w:r>
+      <w:r>
+        <w:rPr>
+          <w:b/>
+          <w:bCs/>
+        </w:rPr>
+        <w:t>Development</w:t>
+      </w:r>
+      <w:r>
+        <w:t xml:space="preserve"> (safe testing)</w:t>
+      </w:r>
+    </w:p>
+    <w:p>
+      <w:r>
+        <w:pict w14:anchorId="39698DFC">
+          <v:rect id="_x0000_i1087" style="width:0;height:1.5pt" o:hralign="center" o:hrstd="t" o:hr="t" fillcolor="#a0a0a0" stroked="f"/>
+        </w:pict>
+      </w:r>
+    </w:p>
+    <w:p>
+      <w:pPr>
+        <w:rPr>
+          <w:b/>
+          <w:bCs/>
+        </w:rPr>
+      </w:pPr>
+      <w:r>
+        <w:rPr>
+          <w:rFonts w:ascii="Segoe UI Emoji" w:hAnsi="Segoe UI Emoji" w:cs="Segoe UI Emoji"/>
+          <w:b/>
+          <w:bCs/>
+        </w:rPr>
+        <w:t>🔧</w:t>
+      </w:r>
+      <w:r>
+        <w:rPr>
+          <w:b/>
+          <w:bCs/>
+        </w:rPr>
+        <w:t xml:space="preserve"> Step 2: Add the "Reset Parking" Button to index.html </w:t>
+      </w:r>
+    </w:p>
+    <w:p>
+      <w:r>
+        <w:t xml:space="preserve">Open index.html and </w:t>
+      </w:r>
+      <w:r>
+        <w:rPr>
+          <w:b/>
+          <w:bCs/>
+        </w:rPr>
+        <w:t>add this button</w:t>
+      </w:r>
+      <w:r>
+        <w:t xml:space="preserve"> just above the status section: </w:t>
+      </w:r>
+    </w:p>
+    <w:p>
+      <w:r>
+        <w:t>html</w:t>
+      </w:r>
+    </w:p>
+    <w:p>
+      <w:r>
+        <w:t>1</w:t>
+      </w:r>
+    </w:p>
+    <w:p>
+      <w:r>
+        <w:t>&lt;button id="</w:t>
+      </w:r>
+      <w:proofErr w:type="spellStart"/>
+      <w:r>
+        <w:t>resetBtn</w:t>
+      </w:r>
+      <w:proofErr w:type="spellEnd"/>
+      <w:r>
+        <w:t>" class="shared-hide"&gt;</w:t>
+      </w:r>
+      <w:r>
+        <w:rPr>
+          <w:rFonts w:ascii="Segoe UI Emoji" w:hAnsi="Segoe UI Emoji" w:cs="Segoe UI Emoji"/>
+        </w:rPr>
+        <w:t>🗑️</w:t>
+      </w:r>
+      <w:r>
+        <w:t xml:space="preserve"> Reset Parking Spot&lt;/button&gt;</w:t>
+      </w:r>
+    </w:p>
+    <w:p>
+      <w:r>
+        <w:t xml:space="preserve">Place it here: </w:t>
+      </w:r>
+    </w:p>
+    <w:p>
+      <w:r>
+        <w:t>html</w:t>
+      </w:r>
+    </w:p>
+    <w:p>
+      <w:r>
+        <w:t>1</w:t>
+      </w:r>
+    </w:p>
+    <w:p>
+      <w:r>
+        <w:t>2</w:t>
+      </w:r>
+    </w:p>
+    <w:p>
+      <w:r>
+        <w:t>3</w:t>
+      </w:r>
+    </w:p>
+    <w:p>
+      <w:r>
+        <w:t>4</w:t>
+      </w:r>
+    </w:p>
+    <w:p>
+      <w:r>
+        <w:t>5</w:t>
+      </w:r>
+    </w:p>
+    <w:p>
+      <w:r>
+        <w:t>6</w:t>
+      </w:r>
+    </w:p>
+    <w:p>
+      <w:r>
+        <w:t>&lt;button id="</w:t>
+      </w:r>
+      <w:proofErr w:type="spellStart"/>
+      <w:r>
+        <w:t>supportBtn</w:t>
+      </w:r>
+      <w:proofErr w:type="spellEnd"/>
+      <w:r>
+        <w:t>" class="shared-hide"&gt;</w:t>
+      </w:r>
+      <w:r>
+        <w:rPr>
+          <w:rFonts w:ascii="Segoe UI Emoji" w:hAnsi="Segoe UI Emoji" w:cs="Segoe UI Emoji"/>
+        </w:rPr>
+        <w:t>☕</w:t>
+      </w:r>
+      <w:r>
+        <w:t xml:space="preserve"> Support This App&lt;/button&gt;</w:t>
+      </w:r>
+    </w:p>
+    <w:p>
+      <w:r>
+        <w:t>&lt;button id="</w:t>
+      </w:r>
+      <w:proofErr w:type="spellStart"/>
+      <w:r>
+        <w:t>resetBtn</w:t>
+      </w:r>
+      <w:proofErr w:type="spellEnd"/>
+      <w:r>
+        <w:t>" class="shared-hide"&gt;</w:t>
+      </w:r>
+      <w:r>
+        <w:rPr>
+          <w:rFonts w:ascii="Segoe UI Emoji" w:hAnsi="Segoe UI Emoji" w:cs="Segoe UI Emoji"/>
+        </w:rPr>
+        <w:t>🗑️</w:t>
+      </w:r>
+      <w:r>
+        <w:t xml:space="preserve"> Reset Parking Spot&lt;/button&gt;</w:t>
+      </w:r>
+    </w:p>
+    <w:p>
+      <w:r>
+        <w:t>&lt;p class="hint"&gt;</w:t>
+      </w:r>
+      <w:r>
+        <w:rPr>
+          <w:rFonts w:ascii="Segoe UI Emoji" w:hAnsi="Segoe UI Emoji" w:cs="Segoe UI Emoji"/>
+        </w:rPr>
+        <w:t>ℹ️</w:t>
+      </w:r>
+      <w:r>
+        <w:t xml:space="preserve"> </w:t>
+      </w:r>
+      <w:proofErr w:type="spellStart"/>
+      <w:r>
+        <w:t>ParkHere</w:t>
+      </w:r>
+      <w:proofErr w:type="spellEnd"/>
+      <w:r>
+        <w:t xml:space="preserve"> v1.0 by Jason | &lt;a </w:t>
+      </w:r>
+      <w:proofErr w:type="spellStart"/>
+      <w:r>
+        <w:t>href</w:t>
+      </w:r>
+      <w:proofErr w:type="spellEnd"/>
+      <w:r>
+        <w:t>="https://buymeacoffee.com/</w:t>
+      </w:r>
+      <w:proofErr w:type="spellStart"/>
+      <w:r>
+        <w:t>digitalchaos</w:t>
+      </w:r>
+      <w:proofErr w:type="spellEnd"/>
+      <w:r>
+        <w:t>" target="_blank" style="</w:t>
+      </w:r>
+      <w:proofErr w:type="spellStart"/>
+      <w:proofErr w:type="gramStart"/>
+      <w:r>
+        <w:t>color</w:t>
+      </w:r>
+      <w:proofErr w:type="spellEnd"/>
+      <w:r>
+        <w:t>:#</w:t>
+      </w:r>
+      <w:proofErr w:type="gramEnd"/>
+      <w:r>
+        <w:t>ff8f00;"&gt;Support development&lt;/a&gt;&lt;/p&gt;</w:t>
+      </w:r>
+    </w:p>
+    <w:p/>
+    <w:p>
+      <w:proofErr w:type="gramStart"/>
+      <w:r>
+        <w:t>&lt;!--</w:t>
+      </w:r>
+      <w:proofErr w:type="gramEnd"/>
+      <w:r>
+        <w:t xml:space="preserve"> Status &amp; Timer --&gt;</w:t>
+      </w:r>
+    </w:p>
+    <w:p>
+      <w:r>
+        <w:t>&lt;div id="status"&gt;&lt;/div&gt;</w:t>
+      </w:r>
+    </w:p>
+    <w:p>
+      <w:r>
+        <w:pict w14:anchorId="2178D770">
+          <v:rect id="_x0000_i1088" style="width:0;height:1.5pt" o:hralign="center" o:hrstd="t" o:hr="t" fillcolor="#a0a0a0" stroked="f"/>
+        </w:pict>
+      </w:r>
+    </w:p>
+    <w:p>
+      <w:pPr>
+        <w:rPr>
+          <w:b/>
+          <w:bCs/>
+        </w:rPr>
+      </w:pPr>
+      <w:r>
+        <w:rPr>
+          <w:rFonts w:ascii="Segoe UI Emoji" w:hAnsi="Segoe UI Emoji" w:cs="Segoe UI Emoji"/>
+          <w:b/>
+          <w:bCs/>
+        </w:rPr>
+        <w:t>🔧</w:t>
+      </w:r>
+      <w:r>
+        <w:rPr>
+          <w:b/>
+          <w:bCs/>
+        </w:rPr>
+        <w:t xml:space="preserve"> Step 3: Add the Reset Logic to app.js </w:t>
+      </w:r>
+    </w:p>
+    <w:p>
+      <w:r>
+        <w:t xml:space="preserve">Inside app.js, </w:t>
+      </w:r>
+      <w:r>
+        <w:rPr>
+          <w:b/>
+          <w:bCs/>
+        </w:rPr>
+        <w:t xml:space="preserve">after other </w:t>
+      </w:r>
+      <w:proofErr w:type="spellStart"/>
+      <w:r>
+        <w:rPr>
+          <w:b/>
+          <w:bCs/>
+        </w:rPr>
+        <w:t>const</w:t>
+      </w:r>
+      <w:proofErr w:type="spellEnd"/>
+      <w:r>
+        <w:rPr>
+          <w:b/>
+          <w:bCs/>
+        </w:rPr>
+        <w:t xml:space="preserve"> declarations</w:t>
+      </w:r>
+      <w:r>
+        <w:t xml:space="preserve">, add: </w:t>
+      </w:r>
+    </w:p>
+    <w:p>
+      <w:proofErr w:type="spellStart"/>
+      <w:r>
+        <w:t>js</w:t>
+      </w:r>
+      <w:proofErr w:type="spellEnd"/>
+    </w:p>
+    <w:p>
+      <w:r>
+        <w:t>1</w:t>
+      </w:r>
+    </w:p>
+    <w:p>
+      <w:proofErr w:type="spellStart"/>
+      <w:r>
+        <w:lastRenderedPageBreak/>
+        <w:t>const</w:t>
+      </w:r>
+      <w:proofErr w:type="spellEnd"/>
+      <w:r>
+        <w:t xml:space="preserve"> </w:t>
+      </w:r>
+      <w:proofErr w:type="spellStart"/>
+      <w:r>
+        <w:t>resetBtn</w:t>
+      </w:r>
+      <w:proofErr w:type="spellEnd"/>
+      <w:r>
+        <w:t xml:space="preserve"> = </w:t>
+      </w:r>
+      <w:proofErr w:type="spellStart"/>
+      <w:proofErr w:type="gramStart"/>
+      <w:r>
+        <w:t>document.getElementById</w:t>
+      </w:r>
+      <w:proofErr w:type="spellEnd"/>
+      <w:proofErr w:type="gramEnd"/>
+      <w:r>
+        <w:t>('</w:t>
+      </w:r>
+      <w:proofErr w:type="spellStart"/>
+      <w:r>
+        <w:t>resetBtn</w:t>
+      </w:r>
+      <w:proofErr w:type="spellEnd"/>
+      <w:r>
+        <w:t>');</w:t>
+      </w:r>
+    </w:p>
+    <w:p>
+      <w:r>
+        <w:t xml:space="preserve">Then, </w:t>
+      </w:r>
+      <w:r>
+        <w:rPr>
+          <w:b/>
+          <w:bCs/>
+        </w:rPr>
+        <w:t>after all other event listeners</w:t>
+      </w:r>
+      <w:r>
+        <w:t xml:space="preserve">, add: </w:t>
+      </w:r>
+    </w:p>
+    <w:p>
+      <w:proofErr w:type="spellStart"/>
+      <w:r>
+        <w:t>js</w:t>
+      </w:r>
+      <w:proofErr w:type="spellEnd"/>
+    </w:p>
+    <w:p>
+      <w:r>
+        <w:t>1</w:t>
+      </w:r>
+    </w:p>
+    <w:p>
+      <w:r>
+        <w:t>2</w:t>
+      </w:r>
+    </w:p>
+    <w:p>
+      <w:r>
+        <w:t>3</w:t>
+      </w:r>
+    </w:p>
+    <w:p>
+      <w:r>
+        <w:t>4</w:t>
+      </w:r>
+    </w:p>
+    <w:p>
+      <w:r>
+        <w:t>5</w:t>
+      </w:r>
+    </w:p>
+    <w:p>
+      <w:r>
+        <w:t>6</w:t>
+      </w:r>
+    </w:p>
+    <w:p>
+      <w:r>
+        <w:t>7</w:t>
+      </w:r>
+    </w:p>
+    <w:p>
+      <w:r>
+        <w:t>8</w:t>
+      </w:r>
+    </w:p>
+    <w:p>
+      <w:r>
+        <w:t>9</w:t>
+      </w:r>
+    </w:p>
+    <w:p>
+      <w:r>
+        <w:t>10</w:t>
+      </w:r>
+    </w:p>
+    <w:p>
+      <w:r>
+        <w:t>11</w:t>
+      </w:r>
+    </w:p>
+    <w:p>
+      <w:r>
+        <w:t>12</w:t>
+      </w:r>
+    </w:p>
+    <w:p>
+      <w:r>
+        <w:t>13</w:t>
+      </w:r>
+    </w:p>
+    <w:p>
+      <w:r>
+        <w:t>14</w:t>
+      </w:r>
+    </w:p>
+    <w:p>
+      <w:r>
+        <w:t>15</w:t>
+      </w:r>
+    </w:p>
+    <w:p>
+      <w:r>
+        <w:t>16</w:t>
+      </w:r>
+    </w:p>
+    <w:p>
+      <w:r>
+        <w:t>17</w:t>
+      </w:r>
+    </w:p>
+    <w:p>
+      <w:r>
+        <w:t>18</w:t>
+      </w:r>
+    </w:p>
+    <w:p>
+      <w:r>
+        <w:t>19</w:t>
+      </w:r>
+    </w:p>
+    <w:p>
+      <w:r>
+        <w:t>20</w:t>
+      </w:r>
+    </w:p>
+    <w:p>
+      <w:r>
+        <w:t>21</w:t>
+      </w:r>
+    </w:p>
+    <w:p>
+      <w:r>
+        <w:t>22</w:t>
+      </w:r>
+    </w:p>
+    <w:p>
+      <w:r>
+        <w:t>23</w:t>
+      </w:r>
+    </w:p>
+    <w:p>
+      <w:r>
+        <w:t>24</w:t>
+      </w:r>
+    </w:p>
+    <w:p>
+      <w:r>
+        <w:t>25</w:t>
+      </w:r>
+    </w:p>
+    <w:p>
+      <w:r>
+        <w:lastRenderedPageBreak/>
+        <w:t>26</w:t>
+      </w:r>
+    </w:p>
+    <w:p>
+      <w:r>
+        <w:t>27</w:t>
+      </w:r>
+    </w:p>
+    <w:p>
+      <w:r>
+        <w:t>28</w:t>
+      </w:r>
+    </w:p>
+    <w:p>
+      <w:r>
+        <w:t>29</w:t>
+      </w:r>
+    </w:p>
+    <w:p>
+      <w:r>
+        <w:t>30</w:t>
+      </w:r>
+    </w:p>
+    <w:p>
+      <w:r>
+        <w:t>31</w:t>
+      </w:r>
+    </w:p>
+    <w:p>
+      <w:r>
+        <w:rPr>
+          <w:rFonts w:ascii="Cambria Math" w:hAnsi="Cambria Math" w:cs="Cambria Math"/>
+        </w:rPr>
+        <w:t>⌄</w:t>
+      </w:r>
+    </w:p>
+    <w:p>
+      <w:r>
+        <w:rPr>
+          <w:rFonts w:ascii="Cambria Math" w:hAnsi="Cambria Math" w:cs="Cambria Math"/>
+        </w:rPr>
+        <w:t>⌄</w:t>
+      </w:r>
+    </w:p>
+    <w:p>
+      <w:r>
+        <w:rPr>
+          <w:rFonts w:ascii="Cambria Math" w:hAnsi="Cambria Math" w:cs="Cambria Math"/>
+        </w:rPr>
+        <w:t>⌄</w:t>
+      </w:r>
+    </w:p>
+    <w:p>
+      <w:r>
+        <w:t xml:space="preserve">// </w:t>
+      </w:r>
+      <w:r>
+        <w:rPr>
+          <w:rFonts w:ascii="Segoe UI Emoji" w:hAnsi="Segoe UI Emoji" w:cs="Segoe UI Emoji"/>
+        </w:rPr>
+        <w:t>🗑️</w:t>
+      </w:r>
+      <w:r>
+        <w:t xml:space="preserve"> Reset Parking Spot</w:t>
+      </w:r>
+    </w:p>
+    <w:p>
+      <w:r>
+        <w:t>if (</w:t>
+      </w:r>
+      <w:proofErr w:type="spellStart"/>
+      <w:r>
+        <w:t>resetBtn</w:t>
+      </w:r>
+      <w:proofErr w:type="spellEnd"/>
+      <w:r>
+        <w:t>) {</w:t>
+      </w:r>
+    </w:p>
+    <w:p>
+      <w:proofErr w:type="spellStart"/>
+      <w:r>
+        <w:t>resetBtn.addEventListener</w:t>
+      </w:r>
+      <w:proofErr w:type="spellEnd"/>
+      <w:r>
+        <w:t>('click', () =&gt; {</w:t>
+      </w:r>
+    </w:p>
+    <w:p>
+      <w:r>
+        <w:t>// Confirm with user</w:t>
+      </w:r>
+    </w:p>
+    <w:p>
+      <w:r>
+        <w:t xml:space="preserve">if </w:t>
+      </w:r>
+      <w:proofErr w:type="gramStart"/>
+      <w:r>
+        <w:t>(!confirm</w:t>
+      </w:r>
+      <w:proofErr w:type="gramEnd"/>
+      <w:r>
+        <w:t>('Are you sure you want to reset your parking spot?')) {</w:t>
+      </w:r>
+    </w:p>
+    <w:p>
+      <w:r>
+        <w:t>return;</w:t>
+      </w:r>
+    </w:p>
+    <w:p>
+      <w:r>
+        <w:t>}</w:t>
+      </w:r>
+    </w:p>
+    <w:p/>
+    <w:p>
+      <w:r>
+        <w:t>// Clear data</w:t>
+      </w:r>
+    </w:p>
+    <w:p>
+      <w:proofErr w:type="spellStart"/>
+      <w:r>
+        <w:t>localStorage.removeItem</w:t>
+      </w:r>
+      <w:proofErr w:type="spellEnd"/>
+      <w:r>
+        <w:t>('</w:t>
+      </w:r>
+      <w:proofErr w:type="spellStart"/>
+      <w:r>
+        <w:t>parkingSpot</w:t>
+      </w:r>
+      <w:proofErr w:type="spellEnd"/>
+      <w:r>
+        <w:t>');</w:t>
+      </w:r>
+    </w:p>
+    <w:p>
+      <w:proofErr w:type="spellStart"/>
+      <w:r>
+        <w:t>localStorage.removeItem</w:t>
+      </w:r>
+      <w:proofErr w:type="spellEnd"/>
+      <w:r>
+        <w:t>('</w:t>
+      </w:r>
+      <w:proofErr w:type="spellStart"/>
+      <w:r>
+        <w:t>parkingPhoto</w:t>
+      </w:r>
+      <w:proofErr w:type="spellEnd"/>
+      <w:r>
+        <w:t>');</w:t>
+      </w:r>
+    </w:p>
+    <w:p/>
+    <w:p>
+      <w:r>
+        <w:t>// Reset UI</w:t>
+      </w:r>
+    </w:p>
+    <w:p>
+      <w:proofErr w:type="spellStart"/>
+      <w:r>
+        <w:t>findBtn.disabled</w:t>
+      </w:r>
+      <w:proofErr w:type="spellEnd"/>
+      <w:r>
+        <w:t xml:space="preserve"> = true;</w:t>
+      </w:r>
+    </w:p>
+    <w:p>
+      <w:proofErr w:type="spellStart"/>
+      <w:r>
+        <w:t>shareBtn.disabled</w:t>
+      </w:r>
+      <w:proofErr w:type="spellEnd"/>
+      <w:r>
+        <w:t xml:space="preserve"> = true;</w:t>
+      </w:r>
+    </w:p>
+    <w:p>
+      <w:proofErr w:type="spellStart"/>
+      <w:r>
+        <w:t>showQRBtn.disabled</w:t>
+      </w:r>
+      <w:proofErr w:type="spellEnd"/>
+      <w:r>
+        <w:t xml:space="preserve"> = true;</w:t>
+      </w:r>
+    </w:p>
+    <w:p>
+      <w:proofErr w:type="spellStart"/>
+      <w:r>
+        <w:t>directionsBtn.disabled</w:t>
+      </w:r>
+      <w:proofErr w:type="spellEnd"/>
+      <w:r>
+        <w:t xml:space="preserve"> = true;</w:t>
+      </w:r>
+    </w:p>
+    <w:p>
+      <w:proofErr w:type="spellStart"/>
+      <w:r>
+        <w:t>sendWABtn.disabled</w:t>
+      </w:r>
+      <w:proofErr w:type="spellEnd"/>
+      <w:r>
+        <w:t xml:space="preserve"> = true;</w:t>
+      </w:r>
+    </w:p>
+    <w:p>
+      <w:proofErr w:type="spellStart"/>
+      <w:r>
+        <w:t>testVoiceBtn.disabled</w:t>
+      </w:r>
+      <w:proofErr w:type="spellEnd"/>
+      <w:r>
+        <w:t xml:space="preserve"> = true;</w:t>
+      </w:r>
+    </w:p>
+    <w:p>
+      <w:proofErr w:type="spellStart"/>
+      <w:r>
+        <w:lastRenderedPageBreak/>
+        <w:t>resetBtn.disabled</w:t>
+      </w:r>
+      <w:proofErr w:type="spellEnd"/>
+      <w:r>
+        <w:t xml:space="preserve"> = true;</w:t>
+      </w:r>
+    </w:p>
+    <w:p/>
+    <w:p>
+      <w:proofErr w:type="spellStart"/>
+      <w:proofErr w:type="gramStart"/>
+      <w:r>
+        <w:t>photoPreview.style.display</w:t>
+      </w:r>
+      <w:proofErr w:type="spellEnd"/>
+      <w:proofErr w:type="gramEnd"/>
+      <w:r>
+        <w:t xml:space="preserve"> = 'none';</w:t>
+      </w:r>
+    </w:p>
+    <w:p>
+      <w:proofErr w:type="spellStart"/>
+      <w:r>
+        <w:t>photoImg.src</w:t>
+      </w:r>
+      <w:proofErr w:type="spellEnd"/>
+      <w:r>
+        <w:t xml:space="preserve"> = '';</w:t>
+      </w:r>
+    </w:p>
+    <w:p>
+      <w:proofErr w:type="spellStart"/>
+      <w:proofErr w:type="gramStart"/>
+      <w:r>
+        <w:t>mapDiv.style.display</w:t>
+      </w:r>
+      <w:proofErr w:type="spellEnd"/>
+      <w:proofErr w:type="gramEnd"/>
+      <w:r>
+        <w:t xml:space="preserve"> = 'none';</w:t>
+      </w:r>
+    </w:p>
+    <w:p>
+      <w:proofErr w:type="spellStart"/>
+      <w:r>
+        <w:t>mapDiv.innerHTML</w:t>
+      </w:r>
+      <w:proofErr w:type="spellEnd"/>
+      <w:r>
+        <w:t xml:space="preserve"> = '';</w:t>
+      </w:r>
+    </w:p>
+    <w:p>
+      <w:proofErr w:type="spellStart"/>
+      <w:proofErr w:type="gramStart"/>
+      <w:r>
+        <w:t>qrContainer.style.display</w:t>
+      </w:r>
+      <w:proofErr w:type="spellEnd"/>
+      <w:proofErr w:type="gramEnd"/>
+      <w:r>
+        <w:t xml:space="preserve"> = 'none';</w:t>
+      </w:r>
+    </w:p>
+    <w:p>
+      <w:proofErr w:type="spellStart"/>
+      <w:r>
+        <w:t>qrContainer.querySelector</w:t>
+      </w:r>
+      <w:proofErr w:type="spellEnd"/>
+      <w:r>
+        <w:t>('#</w:t>
+      </w:r>
+      <w:proofErr w:type="spellStart"/>
+      <w:r>
+        <w:t>qrcode</w:t>
+      </w:r>
+      <w:proofErr w:type="spellEnd"/>
+      <w:r>
+        <w:t>'</w:t>
+      </w:r>
+      <w:proofErr w:type="gramStart"/>
+      <w:r>
+        <w:t>).</w:t>
+      </w:r>
+      <w:proofErr w:type="spellStart"/>
+      <w:r>
+        <w:t>innerHTML</w:t>
+      </w:r>
+      <w:proofErr w:type="spellEnd"/>
+      <w:proofErr w:type="gramEnd"/>
+      <w:r>
+        <w:t xml:space="preserve"> = '';</w:t>
+      </w:r>
+    </w:p>
+    <w:p>
+      <w:proofErr w:type="spellStart"/>
+      <w:proofErr w:type="gramStart"/>
+      <w:r>
+        <w:t>status.textContent</w:t>
+      </w:r>
+      <w:proofErr w:type="spellEnd"/>
+      <w:proofErr w:type="gramEnd"/>
+      <w:r>
+        <w:t xml:space="preserve"> = 'Parking spot reset.';</w:t>
+      </w:r>
+    </w:p>
+    <w:p>
+      <w:r>
+        <w:t xml:space="preserve">if (timer) </w:t>
+      </w:r>
+      <w:proofErr w:type="spellStart"/>
+      <w:proofErr w:type="gramStart"/>
+      <w:r>
+        <w:t>timer.textContent</w:t>
+      </w:r>
+      <w:proofErr w:type="spellEnd"/>
+      <w:proofErr w:type="gramEnd"/>
+      <w:r>
+        <w:t xml:space="preserve"> = '';</w:t>
+      </w:r>
+    </w:p>
+    <w:p>
+      <w:r>
+        <w:t>});</w:t>
+      </w:r>
+    </w:p>
+    <w:p>
+      <w:r>
+        <w:t>}</w:t>
+      </w:r>
+    </w:p>
+    <w:p>
+      <w:r>
+        <w:pict w14:anchorId="33EDA3D4">
+          <v:rect id="_x0000_i1089" style="width:0;height:1.5pt" o:hralign="center" o:hrstd="t" o:hr="t" fillcolor="#a0a0a0" stroked="f"/>
+        </w:pict>
+      </w:r>
+    </w:p>
+    <w:p>
+      <w:pPr>
+        <w:rPr>
+          <w:b/>
+          <w:bCs/>
+        </w:rPr>
+      </w:pPr>
+      <w:r>
+        <w:rPr>
+          <w:rFonts w:ascii="Segoe UI Emoji" w:hAnsi="Segoe UI Emoji" w:cs="Segoe UI Emoji"/>
+          <w:b/>
+          <w:bCs/>
+        </w:rPr>
+        <w:t>🔧</w:t>
+      </w:r>
+      <w:r>
+        <w:rPr>
+          <w:b/>
+          <w:bCs/>
+        </w:rPr>
+        <w:t xml:space="preserve"> Step 4: Enable the Reset Button When Spot Is Saved </w:t>
+      </w:r>
+    </w:p>
+    <w:p>
+      <w:r>
+        <w:t xml:space="preserve">In the </w:t>
+      </w:r>
+      <w:proofErr w:type="spellStart"/>
+      <w:r>
+        <w:t>saveBtn</w:t>
+      </w:r>
+      <w:proofErr w:type="spellEnd"/>
+      <w:r>
+        <w:t xml:space="preserve"> click handler, </w:t>
+      </w:r>
+      <w:r>
+        <w:rPr>
+          <w:b/>
+          <w:bCs/>
+        </w:rPr>
+        <w:t>after enabling other buttons</w:t>
+      </w:r>
+      <w:r>
+        <w:t xml:space="preserve">, add: </w:t>
+      </w:r>
+    </w:p>
+    <w:p>
+      <w:proofErr w:type="spellStart"/>
+      <w:r>
+        <w:t>js</w:t>
+      </w:r>
+      <w:proofErr w:type="spellEnd"/>
+    </w:p>
+    <w:p>
+      <w:r>
+        <w:t>1</w:t>
+      </w:r>
+    </w:p>
+    <w:p>
+      <w:proofErr w:type="spellStart"/>
+      <w:r>
+        <w:t>resetBtn.disabled</w:t>
+      </w:r>
+      <w:proofErr w:type="spellEnd"/>
+      <w:r>
+        <w:t xml:space="preserve"> = false;</w:t>
+      </w:r>
+    </w:p>
+    <w:p>
+      <w:proofErr w:type="gramStart"/>
+      <w:r>
+        <w:t>So</w:t>
+      </w:r>
+      <w:proofErr w:type="gramEnd"/>
+      <w:r>
+        <w:t xml:space="preserve"> it looks like: </w:t>
+      </w:r>
+    </w:p>
+    <w:p>
+      <w:proofErr w:type="spellStart"/>
+      <w:r>
+        <w:t>js</w:t>
+      </w:r>
+      <w:proofErr w:type="spellEnd"/>
+    </w:p>
+    <w:p>
+      <w:r>
+        <w:t>1</w:t>
+      </w:r>
+    </w:p>
+    <w:p>
+      <w:r>
+        <w:t>2</w:t>
+      </w:r>
+    </w:p>
+    <w:p>
+      <w:r>
+        <w:t>3</w:t>
+      </w:r>
+    </w:p>
+    <w:p>
+      <w:r>
+        <w:t>4</w:t>
+      </w:r>
+    </w:p>
+    <w:p>
+      <w:r>
+        <w:t>5</w:t>
+      </w:r>
+    </w:p>
+    <w:p>
+      <w:r>
+        <w:t>6</w:t>
+      </w:r>
+    </w:p>
+    <w:p>
+      <w:r>
+        <w:t>7</w:t>
+      </w:r>
+    </w:p>
+    <w:p>
+      <w:r>
+        <w:t>8</w:t>
+      </w:r>
+    </w:p>
+    <w:p>
+      <w:proofErr w:type="spellStart"/>
+      <w:r>
+        <w:lastRenderedPageBreak/>
+        <w:t>findBtn.disabled</w:t>
+      </w:r>
+      <w:proofErr w:type="spellEnd"/>
+      <w:r>
+        <w:t xml:space="preserve"> = false;</w:t>
+      </w:r>
+    </w:p>
+    <w:p>
+      <w:proofErr w:type="spellStart"/>
+      <w:r>
+        <w:t>shareBtn.disabled</w:t>
+      </w:r>
+      <w:proofErr w:type="spellEnd"/>
+      <w:r>
+        <w:t xml:space="preserve"> = false;</w:t>
+      </w:r>
+    </w:p>
+    <w:p>
+      <w:proofErr w:type="spellStart"/>
+      <w:r>
+        <w:t>showQRBtn.disabled</w:t>
+      </w:r>
+      <w:proofErr w:type="spellEnd"/>
+      <w:r>
+        <w:t xml:space="preserve"> = false;</w:t>
+      </w:r>
+    </w:p>
+    <w:p>
+      <w:proofErr w:type="spellStart"/>
+      <w:r>
+        <w:t>testVoiceBtn.disabled</w:t>
+      </w:r>
+      <w:proofErr w:type="spellEnd"/>
+      <w:r>
+        <w:t xml:space="preserve"> = false;</w:t>
+      </w:r>
+    </w:p>
+    <w:p>
+      <w:proofErr w:type="spellStart"/>
+      <w:r>
+        <w:t>directionsBtn.disabled</w:t>
+      </w:r>
+      <w:proofErr w:type="spellEnd"/>
+      <w:r>
+        <w:t xml:space="preserve"> = false;</w:t>
+      </w:r>
+    </w:p>
+    <w:p>
+      <w:proofErr w:type="spellStart"/>
+      <w:r>
+        <w:t>sendWABtn.disabled</w:t>
+      </w:r>
+      <w:proofErr w:type="spellEnd"/>
+      <w:r>
+        <w:t xml:space="preserve"> = false;</w:t>
+      </w:r>
+    </w:p>
+    <w:p>
+      <w:proofErr w:type="spellStart"/>
+      <w:r>
+        <w:t>resetBtn.disabled</w:t>
+      </w:r>
+      <w:proofErr w:type="spellEnd"/>
+      <w:r>
+        <w:t xml:space="preserve"> = false; // </w:t>
+      </w:r>
+      <w:r>
+        <w:rPr>
+          <w:rFonts w:ascii="Segoe UI Emoji" w:hAnsi="Segoe UI Emoji" w:cs="Segoe UI Emoji"/>
+        </w:rPr>
+        <w:t>✅</w:t>
+      </w:r>
+      <w:r>
+        <w:t xml:space="preserve"> Enable reset button</w:t>
+      </w:r>
+    </w:p>
+    <w:p>
+      <w:proofErr w:type="spellStart"/>
+      <w:proofErr w:type="gramStart"/>
+      <w:r>
+        <w:t>status.textContent</w:t>
+      </w:r>
+      <w:proofErr w:type="spellEnd"/>
+      <w:proofErr w:type="gramEnd"/>
+      <w:r>
+        <w:t xml:space="preserve"> = `</w:t>
+      </w:r>
+      <w:r>
+        <w:rPr>
+          <w:rFonts w:ascii="Segoe UI Emoji" w:hAnsi="Segoe UI Emoji" w:cs="Segoe UI Emoji"/>
+        </w:rPr>
+        <w:t>✅</w:t>
+      </w:r>
+      <w:r>
+        <w:t xml:space="preserve"> Parking saved! (${</w:t>
+      </w:r>
+      <w:proofErr w:type="spellStart"/>
+      <w:proofErr w:type="gramStart"/>
+      <w:r>
+        <w:t>latitude.toFixed</w:t>
+      </w:r>
+      <w:proofErr w:type="spellEnd"/>
+      <w:proofErr w:type="gramEnd"/>
+      <w:r>
+        <w:t>(5)}, ${</w:t>
+      </w:r>
+      <w:proofErr w:type="spellStart"/>
+      <w:proofErr w:type="gramStart"/>
+      <w:r>
+        <w:t>longitude.toFixed</w:t>
+      </w:r>
+      <w:proofErr w:type="spellEnd"/>
+      <w:proofErr w:type="gramEnd"/>
+      <w:r>
+        <w:t>(5)</w:t>
+      </w:r>
+      <w:proofErr w:type="gramStart"/>
+      <w:r>
+        <w:t>})`</w:t>
+      </w:r>
+      <w:proofErr w:type="gramEnd"/>
+      <w:r>
+        <w:t>;</w:t>
+      </w:r>
+    </w:p>
+    <w:p>
+      <w:r>
+        <w:t xml:space="preserve">Also, in the </w:t>
+      </w:r>
+      <w:r>
+        <w:rPr>
+          <w:b/>
+          <w:bCs/>
+        </w:rPr>
+        <w:t>"Restore saved spot"</w:t>
+      </w:r>
+      <w:r>
+        <w:t xml:space="preserve"> block, enable it: </w:t>
+      </w:r>
+    </w:p>
+    <w:p>
+      <w:proofErr w:type="spellStart"/>
+      <w:r>
+        <w:t>js</w:t>
+      </w:r>
+      <w:proofErr w:type="spellEnd"/>
+    </w:p>
+    <w:p>
+      <w:r>
+        <w:t>1</w:t>
+      </w:r>
+    </w:p>
+    <w:p>
+      <w:r>
+        <w:t>2</w:t>
+      </w:r>
+    </w:p>
+    <w:p>
+      <w:r>
+        <w:t>3</w:t>
+      </w:r>
+    </w:p>
+    <w:p>
+      <w:r>
+        <w:t>4</w:t>
+      </w:r>
+    </w:p>
+    <w:p>
+      <w:r>
+        <w:rPr>
+          <w:rFonts w:ascii="Cambria Math" w:hAnsi="Cambria Math" w:cs="Cambria Math"/>
+        </w:rPr>
+        <w:t>⌄</w:t>
+      </w:r>
+    </w:p>
+    <w:p>
+      <w:r>
+        <w:t>if (</w:t>
+      </w:r>
+      <w:proofErr w:type="spellStart"/>
+      <w:r>
+        <w:t>savedSpot</w:t>
+      </w:r>
+      <w:proofErr w:type="spellEnd"/>
+      <w:r>
+        <w:t>) {</w:t>
+      </w:r>
+    </w:p>
+    <w:p>
+      <w:r>
+        <w:t>// ... other buttons ...</w:t>
+      </w:r>
+    </w:p>
+    <w:p>
+      <w:proofErr w:type="spellStart"/>
+      <w:r>
+        <w:t>resetBtn.disabled</w:t>
+      </w:r>
+      <w:proofErr w:type="spellEnd"/>
+      <w:r>
+        <w:t xml:space="preserve"> = false;</w:t>
+      </w:r>
+    </w:p>
+    <w:p>
+      <w:r>
+        <w:t>}</w:t>
+      </w:r>
+    </w:p>
+    <w:p>
+      <w:r>
+        <w:pict w14:anchorId="3EB2C213">
+          <v:rect id="_x0000_i1090" style="width:0;height:1.5pt" o:hralign="center" o:hrstd="t" o:hr="t" fillcolor="#a0a0a0" stroked="f"/>
+        </w:pict>
+      </w:r>
+    </w:p>
+    <w:p>
+      <w:pPr>
+        <w:rPr>
+          <w:b/>
+          <w:bCs/>
+        </w:rPr>
+      </w:pPr>
+      <w:r>
+        <w:rPr>
+          <w:rFonts w:ascii="Segoe UI Emoji" w:hAnsi="Segoe UI Emoji" w:cs="Segoe UI Emoji"/>
+          <w:b/>
+          <w:bCs/>
+        </w:rPr>
+        <w:t>🔧</w:t>
+      </w:r>
+      <w:r>
+        <w:rPr>
+          <w:b/>
+          <w:bCs/>
+        </w:rPr>
+        <w:t xml:space="preserve"> Step 5: Commit and Push to dev </w:t>
+      </w:r>
+    </w:p>
+    <w:p>
+      <w:r>
+        <w:t>bash</w:t>
+      </w:r>
+    </w:p>
+    <w:p>
+      <w:r>
+        <w:t>1</w:t>
+      </w:r>
+    </w:p>
+    <w:p>
+      <w:r>
+        <w:t>2</w:t>
+      </w:r>
+    </w:p>
+    <w:p>
+      <w:r>
+        <w:t>3</w:t>
+      </w:r>
+    </w:p>
+    <w:p>
+      <w:r>
+        <w:t xml:space="preserve">git </w:t>
+      </w:r>
+      <w:proofErr w:type="gramStart"/>
+      <w:r>
+        <w:t>add .</w:t>
+      </w:r>
+      <w:proofErr w:type="gramEnd"/>
+    </w:p>
+    <w:p>
+      <w:r>
+        <w:t>git commit -m "feat: add Reset Parking button in dev"</w:t>
+      </w:r>
+    </w:p>
+    <w:p>
+      <w:r>
+        <w:lastRenderedPageBreak/>
+        <w:t>git push origin dev</w:t>
+      </w:r>
+    </w:p>
+    <w:p>
+      <w:r>
+        <w:pict w14:anchorId="6ACC265F">
+          <v:rect id="_x0000_i1091" style="width:0;height:1.5pt" o:hralign="center" o:hrstd="t" o:hr="t" fillcolor="#a0a0a0" stroked="f"/>
+        </w:pict>
+      </w:r>
+    </w:p>
+    <w:p>
+      <w:pPr>
+        <w:rPr>
+          <w:b/>
+          <w:bCs/>
+        </w:rPr>
+      </w:pPr>
+      <w:r>
+        <w:rPr>
+          <w:rFonts w:ascii="Segoe UI Emoji" w:hAnsi="Segoe UI Emoji" w:cs="Segoe UI Emoji"/>
+          <w:b/>
+          <w:bCs/>
+        </w:rPr>
+        <w:t>🔧</w:t>
+      </w:r>
+      <w:r>
+        <w:rPr>
+          <w:b/>
+          <w:bCs/>
+        </w:rPr>
+        <w:t xml:space="preserve"> Step 6: Test on </w:t>
+      </w:r>
+      <w:proofErr w:type="spellStart"/>
+      <w:r>
+        <w:rPr>
+          <w:b/>
+          <w:bCs/>
+        </w:rPr>
+        <w:t>Vercel</w:t>
+      </w:r>
+      <w:proofErr w:type="spellEnd"/>
+      <w:r>
+        <w:rPr>
+          <w:b/>
+          <w:bCs/>
+        </w:rPr>
+        <w:t xml:space="preserve"> Preview URL </w:t>
+      </w:r>
+    </w:p>
+    <w:p>
+      <w:r>
+        <w:t xml:space="preserve">Go to </w:t>
+      </w:r>
+      <w:hyperlink r:id="rId5" w:tgtFrame="_blank" w:history="1">
+        <w:r>
+          <w:rPr>
+            <w:rStyle w:val="Hyperlink"/>
+          </w:rPr>
+          <w:t xml:space="preserve">https://vercel.com </w:t>
+        </w:r>
+      </w:hyperlink>
+      <w:r>
+        <w:t xml:space="preserve">→ your project → dev branch. </w:t>
+      </w:r>
+    </w:p>
+    <w:p>
+      <w:proofErr w:type="spellStart"/>
+      <w:r>
+        <w:t>Vercel</w:t>
+      </w:r>
+      <w:proofErr w:type="spellEnd"/>
+      <w:r>
+        <w:t xml:space="preserve"> will show: </w:t>
+      </w:r>
+    </w:p>
+    <w:p>
+      <w:r>
+        <w:t>1</w:t>
+      </w:r>
+    </w:p>
+    <w:p>
+      <w:r>
+        <w:t>https://parking-pwa-eight-git-dev-digitalchaos68.vercel.app</w:t>
+      </w:r>
+    </w:p>
+    <w:p>
+      <w:r>
+        <w:rPr>
+          <w:rFonts w:ascii="Segoe UI Emoji" w:hAnsi="Segoe UI Emoji" w:cs="Segoe UI Emoji"/>
+        </w:rPr>
+        <w:t>✅</w:t>
+      </w:r>
+      <w:r>
+        <w:t xml:space="preserve"> Open this URL and test: </w:t>
+      </w:r>
+    </w:p>
+    <w:p>
+      <w:pPr>
+        <w:numPr>
+          <w:ilvl w:val="0"/>
+          <w:numId w:val="3"/>
+        </w:numPr>
+      </w:pPr>
+      <w:r>
+        <w:t>Save a parking spot</w:t>
+      </w:r>
+    </w:p>
+    <w:p>
+      <w:pPr>
+        <w:numPr>
+          <w:ilvl w:val="0"/>
+          <w:numId w:val="3"/>
+        </w:numPr>
+      </w:pPr>
+      <w:r>
+        <w:t xml:space="preserve">Click </w:t>
+      </w:r>
+      <w:r>
+        <w:rPr>
+          <w:b/>
+          <w:bCs/>
+        </w:rPr>
+        <w:t>"Reset Parking Spot"</w:t>
+      </w:r>
+    </w:p>
+    <w:p>
+      <w:pPr>
+        <w:numPr>
+          <w:ilvl w:val="0"/>
+          <w:numId w:val="3"/>
+        </w:numPr>
+      </w:pPr>
+      <w:r>
+        <w:rPr>
+          <w:rFonts w:ascii="Segoe UI Emoji" w:hAnsi="Segoe UI Emoji" w:cs="Segoe UI Emoji"/>
+        </w:rPr>
+        <w:t>✅</w:t>
+      </w:r>
+      <w:r>
+        <w:t xml:space="preserve"> Should:</w:t>
+      </w:r>
+    </w:p>
+    <w:p>
+      <w:pPr>
+        <w:numPr>
+          <w:ilvl w:val="1"/>
+          <w:numId w:val="3"/>
+        </w:numPr>
+      </w:pPr>
+      <w:r>
+        <w:t>Clear map, photo, QR</w:t>
+      </w:r>
+    </w:p>
+    <w:p>
+      <w:pPr>
+        <w:numPr>
+          <w:ilvl w:val="1"/>
+          <w:numId w:val="3"/>
+        </w:numPr>
+      </w:pPr>
+      <w:r>
+        <w:t>Disable all feature buttons</w:t>
+      </w:r>
+    </w:p>
+    <w:p>
+      <w:pPr>
+        <w:numPr>
+          <w:ilvl w:val="1"/>
+          <w:numId w:val="3"/>
+        </w:numPr>
+      </w:pPr>
+      <w:r>
+        <w:t>Show "Parking spot reset."</w:t>
+      </w:r>
+    </w:p>
+    <w:p>
+      <w:r>
+        <w:pict w14:anchorId="34E8F1B0">
+          <v:rect id="_x0000_i1092" style="width:0;height:1.5pt" o:hralign="center" o:hrstd="t" o:hr="t" fillcolor="#a0a0a0" stroked="f"/>
+        </w:pict>
+      </w:r>
+    </w:p>
+    <w:p>
+      <w:pPr>
+        <w:rPr>
+          <w:b/>
+          <w:bCs/>
+        </w:rPr>
+      </w:pPr>
+      <w:r>
+        <w:rPr>
+          <w:rFonts w:ascii="Segoe UI Emoji" w:hAnsi="Segoe UI Emoji" w:cs="Segoe UI Emoji"/>
+          <w:b/>
+          <w:bCs/>
+        </w:rPr>
+        <w:t>🔧</w:t>
+      </w:r>
+      <w:r>
+        <w:rPr>
+          <w:b/>
+          <w:bCs/>
+        </w:rPr>
+        <w:t xml:space="preserve"> Step 7: Fix Bugs (If Any) </w:t>
+      </w:r>
+    </w:p>
+    <w:p>
+      <w:r>
+        <w:t xml:space="preserve">If something doesn’t work: </w:t>
+      </w:r>
+    </w:p>
+    <w:p>
+      <w:pPr>
+        <w:numPr>
+          <w:ilvl w:val="0"/>
+          <w:numId w:val="4"/>
+        </w:numPr>
+      </w:pPr>
+      <w:r>
+        <w:t>Fix it in your dev branch</w:t>
+      </w:r>
+    </w:p>
+    <w:p>
+      <w:pPr>
+        <w:numPr>
+          <w:ilvl w:val="0"/>
+          <w:numId w:val="4"/>
+        </w:numPr>
+      </w:pPr>
+      <w:r>
+        <w:t xml:space="preserve">git </w:t>
+      </w:r>
+      <w:proofErr w:type="gramStart"/>
+      <w:r>
+        <w:t>add .</w:t>
+      </w:r>
+      <w:proofErr w:type="gramEnd"/>
+      <w:r>
+        <w:t>, git commit, git push origin dev</w:t>
+      </w:r>
+    </w:p>
+    <w:p>
+      <w:pPr>
+        <w:numPr>
+          <w:ilvl w:val="0"/>
+          <w:numId w:val="4"/>
+        </w:numPr>
+      </w:pPr>
+      <w:proofErr w:type="spellStart"/>
+      <w:r>
+        <w:t>Vercel</w:t>
+      </w:r>
+      <w:proofErr w:type="spellEnd"/>
+      <w:r>
+        <w:t xml:space="preserve"> updates the preview URL automatically</w:t>
+      </w:r>
+    </w:p>
+    <w:p>
+      <w:r>
+        <w:pict w14:anchorId="678CCB6C">
+          <v:rect id="_x0000_i1093" style="width:0;height:1.5pt" o:hralign="center" o:hrstd="t" o:hr="t" fillcolor="#a0a0a0" stroked="f"/>
+        </w:pict>
+      </w:r>
+    </w:p>
+    <w:p>
+      <w:pPr>
+        <w:rPr>
+          <w:b/>
+          <w:bCs/>
+        </w:rPr>
+      </w:pPr>
+      <w:r>
+        <w:rPr>
+          <w:rFonts w:ascii="Segoe UI Emoji" w:hAnsi="Segoe UI Emoji" w:cs="Segoe UI Emoji"/>
+          <w:b/>
+          <w:bCs/>
+        </w:rPr>
+        <w:t>🔧</w:t>
+      </w:r>
+      <w:r>
+        <w:rPr>
+          <w:b/>
+          <w:bCs/>
+        </w:rPr>
+        <w:t xml:space="preserve"> Step 8: Merge to main (Go Live) </w:t>
+      </w:r>
+    </w:p>
+    <w:p>
+      <w:r>
+        <w:t xml:space="preserve">Once it works perfectly: </w:t>
+      </w:r>
+    </w:p>
+    <w:p>
+      <w:r>
+        <w:t>bash</w:t>
+      </w:r>
+    </w:p>
+    <w:p>
+      <w:r>
+        <w:t>1</w:t>
+      </w:r>
+    </w:p>
+    <w:p>
+      <w:r>
+        <w:t>2</w:t>
+      </w:r>
+    </w:p>
+    <w:p>
+      <w:r>
+        <w:t>3</w:t>
+      </w:r>
+    </w:p>
+    <w:p>
+      <w:r>
+        <w:lastRenderedPageBreak/>
+        <w:t>4</w:t>
+      </w:r>
+    </w:p>
+    <w:p>
+      <w:r>
+        <w:t>5</w:t>
+      </w:r>
+    </w:p>
+    <w:p>
+      <w:r>
+        <w:t>6</w:t>
+      </w:r>
+    </w:p>
+    <w:p>
+      <w:r>
+        <w:t>7</w:t>
+      </w:r>
+    </w:p>
+    <w:p>
+      <w:r>
+        <w:t>8</w:t>
+      </w:r>
+    </w:p>
+    <w:p>
+      <w:r>
+        <w:t># Switch to main</w:t>
+      </w:r>
+    </w:p>
+    <w:p>
+      <w:r>
+        <w:t>git checkout main</w:t>
+      </w:r>
+    </w:p>
+    <w:p/>
+    <w:p>
+      <w:r>
+        <w:t># Merge dev into main</w:t>
+      </w:r>
+    </w:p>
+    <w:p>
+      <w:r>
+        <w:t>git merge dev</w:t>
+      </w:r>
+    </w:p>
+    <w:p/>
+    <w:p>
+      <w:r>
+        <w:t># Push to GitHub</w:t>
+      </w:r>
+    </w:p>
+    <w:p>
+      <w:r>
+        <w:t>git push origin main</w:t>
+      </w:r>
+    </w:p>
+    <w:p>
+      <w:r>
+        <w:rPr>
+          <w:rFonts w:ascii="Segoe UI Emoji" w:hAnsi="Segoe UI Emoji" w:cs="Segoe UI Emoji"/>
+        </w:rPr>
+        <w:t>✅</w:t>
+      </w:r>
+      <w:r>
+        <w:t xml:space="preserve"> </w:t>
+      </w:r>
+      <w:proofErr w:type="spellStart"/>
+      <w:r>
+        <w:t>Vercel</w:t>
+      </w:r>
+      <w:proofErr w:type="spellEnd"/>
+      <w:r>
+        <w:t xml:space="preserve"> will redeploy your </w:t>
+      </w:r>
+      <w:r>
+        <w:rPr>
+          <w:b/>
+          <w:bCs/>
+        </w:rPr>
+        <w:t>live app</w:t>
+      </w:r>
+      <w:r>
+        <w:t xml:space="preserve"> with the new feature. </w:t>
+      </w:r>
+    </w:p>
+    <w:p>
+      <w:r>
+        <w:pict w14:anchorId="1F64C9F3">
+          <v:rect id="_x0000_i1094" style="width:0;height:1.5pt" o:hralign="center" o:hrstd="t" o:hr="t" fillcolor="#a0a0a0" stroked="f"/>
+        </w:pict>
+      </w:r>
+    </w:p>
+    <w:p>
+      <w:pPr>
+        <w:rPr>
+          <w:b/>
+          <w:bCs/>
+        </w:rPr>
+      </w:pPr>
+      <w:r>
+        <w:rPr>
+          <w:rFonts w:ascii="Segoe UI Emoji" w:hAnsi="Segoe UI Emoji" w:cs="Segoe UI Emoji"/>
+          <w:b/>
+          <w:bCs/>
+        </w:rPr>
+        <w:t>✅</w:t>
+      </w:r>
+      <w:r>
+        <w:rPr>
+          <w:b/>
+          <w:bCs/>
+        </w:rPr>
+        <w:t xml:space="preserve"> Final Check </w:t>
+      </w:r>
+    </w:p>
     <w:p/>
     <w:sectPr>
       <w:pgSz w:w="11906" w:h="16838"/>
@@ -11,6 +2034,515 @@
     </w:sectPr>
   </w:body>
 </w:document>
+</file>
+
+<file path=word/numbering.xml><?xml version="1.0" encoding="utf-8"?>
+<w:numbering xmlns:wpc="http://schemas.microsoft.com/office/word/2010/wordprocessingCanvas" xmlns:cx="http://schemas.microsoft.com/office/drawing/2014/chartex" xmlns:cx1="http://schemas.microsoft.com/office/drawing/2015/9/8/chartex" xmlns:cx2="http://schemas.microsoft.com/office/drawing/2015/10/21/chartex" xmlns:cx3="http://schemas.microsoft.com/office/drawing/2016/5/9/chartex" xmlns:cx4="http://schemas.microsoft.com/office/drawing/2016/5/10/chartex" xmlns:cx5="http://schemas.microsoft.com/office/drawing/2016/5/11/chartex" xmlns:cx6="http://schemas.microsoft.com/office/drawing/2016/5/12/chartex" xmlns:cx7="http://schemas.microsoft.com/office/drawing/2016/5/13/chartex" xmlns:cx8="http://schemas.microsoft.com/office/drawing/2016/5/14/chartex" xmlns:mc="http://schemas.openxmlformats.org/markup-compatibility/2006" xmlns:aink="http://schemas.microsoft.com/office/drawing/2016/ink" xmlns:am3d="http://schemas.microsoft.com/office/drawing/2017/model3d" xmlns:o="urn:schemas-microsoft-com:office:office" xmlns:oel="http://schemas.microsoft.com/office/2019/extlst" xmlns:r="http://schemas.openxmlformats.org/officeDocument/2006/relationships" xmlns:m="http://schemas.openxmlformats.org/officeDocument/2006/math" xmlns:v="urn:schemas-microsoft-com:vml" xmlns:wp14="http://schemas.microsoft.com/office/word/2010/wordprocessingDrawing" xmlns:wp="http://schemas.openxmlformats.org/drawingml/2006/wordprocessingDrawing" xmlns:w10="urn:schemas-microsoft-com:office:word" xmlns:w="http://schemas.openxmlformats.org/wordprocessingml/2006/main" xmlns:w14="http://schemas.microsoft.com/office/word/2010/wordml" xmlns:w15="http://schemas.microsoft.com/office/word/2012/wordml" xmlns:w16cex="http://schemas.microsoft.com/office/word/2018/wordml/cex" xmlns:w16cid="http://schemas.microsoft.com/office/word/2016/wordml/cid" xmlns:w16="http://schemas.microsoft.com/office/word/2018/wordml" xmlns:w16du="http://schemas.microsoft.com/office/word/2023/wordml/word16du" xmlns:w16sdtdh="http://schemas.microsoft.com/office/word/2020/wordml/sdtdatahash" xmlns:w16sdtfl="http://schemas.microsoft.com/office/word/2024/wordml/sdtformatlock" xmlns:w16se="http://schemas.microsoft.com/office/word/2015/wordml/symex" xmlns:wpg="http://schemas.microsoft.com/office/word/2010/wordprocessingGroup" xmlns:wpi="http://schemas.microsoft.com/office/word/2010/wordprocessingInk" xmlns:wne="http://schemas.microsoft.com/office/word/2006/wordml" xmlns:wps="http://schemas.microsoft.com/office/word/2010/wordprocessingShape" mc:Ignorable="w14 w15 w16se w16cid w16 w16cex w16sdtdh w16sdtfl w16du wp14">
+  <w:abstractNum w:abstractNumId="0" w15:restartNumberingAfterBreak="0">
+    <w:nsid w:val="3DCE4229"/>
+    <w:multiLevelType w:val="multilevel"/>
+    <w:tmpl w:val="B4BE7992"/>
+    <w:lvl w:ilvl="0">
+      <w:start w:val="1"/>
+      <w:numFmt w:val="decimal"/>
+      <w:lvlText w:val="%1."/>
+      <w:lvlJc w:val="left"/>
+      <w:pPr>
+        <w:tabs>
+          <w:tab w:val="num" w:pos="720"/>
+        </w:tabs>
+        <w:ind w:left="720" w:hanging="360"/>
+      </w:pPr>
+    </w:lvl>
+    <w:lvl w:ilvl="1" w:tentative="1">
+      <w:start w:val="1"/>
+      <w:numFmt w:val="decimal"/>
+      <w:lvlText w:val="%2."/>
+      <w:lvlJc w:val="left"/>
+      <w:pPr>
+        <w:tabs>
+          <w:tab w:val="num" w:pos="1440"/>
+        </w:tabs>
+        <w:ind w:left="1440" w:hanging="360"/>
+      </w:pPr>
+    </w:lvl>
+    <w:lvl w:ilvl="2" w:tentative="1">
+      <w:start w:val="1"/>
+      <w:numFmt w:val="decimal"/>
+      <w:lvlText w:val="%3."/>
+      <w:lvlJc w:val="left"/>
+      <w:pPr>
+        <w:tabs>
+          <w:tab w:val="num" w:pos="2160"/>
+        </w:tabs>
+        <w:ind w:left="2160" w:hanging="360"/>
+      </w:pPr>
+    </w:lvl>
+    <w:lvl w:ilvl="3" w:tentative="1">
+      <w:start w:val="1"/>
+      <w:numFmt w:val="decimal"/>
+      <w:lvlText w:val="%4."/>
+      <w:lvlJc w:val="left"/>
+      <w:pPr>
+        <w:tabs>
+          <w:tab w:val="num" w:pos="2880"/>
+        </w:tabs>
+        <w:ind w:left="2880" w:hanging="360"/>
+      </w:pPr>
+    </w:lvl>
+    <w:lvl w:ilvl="4" w:tentative="1">
+      <w:start w:val="1"/>
+      <w:numFmt w:val="decimal"/>
+      <w:lvlText w:val="%5."/>
+      <w:lvlJc w:val="left"/>
+      <w:pPr>
+        <w:tabs>
+          <w:tab w:val="num" w:pos="3600"/>
+        </w:tabs>
+        <w:ind w:left="3600" w:hanging="360"/>
+      </w:pPr>
+    </w:lvl>
+    <w:lvl w:ilvl="5" w:tentative="1">
+      <w:start w:val="1"/>
+      <w:numFmt w:val="decimal"/>
+      <w:lvlText w:val="%6."/>
+      <w:lvlJc w:val="left"/>
+      <w:pPr>
+        <w:tabs>
+          <w:tab w:val="num" w:pos="4320"/>
+        </w:tabs>
+        <w:ind w:left="4320" w:hanging="360"/>
+      </w:pPr>
+    </w:lvl>
+    <w:lvl w:ilvl="6" w:tentative="1">
+      <w:start w:val="1"/>
+      <w:numFmt w:val="decimal"/>
+      <w:lvlText w:val="%7."/>
+      <w:lvlJc w:val="left"/>
+      <w:pPr>
+        <w:tabs>
+          <w:tab w:val="num" w:pos="5040"/>
+        </w:tabs>
+        <w:ind w:left="5040" w:hanging="360"/>
+      </w:pPr>
+    </w:lvl>
+    <w:lvl w:ilvl="7" w:tentative="1">
+      <w:start w:val="1"/>
+      <w:numFmt w:val="decimal"/>
+      <w:lvlText w:val="%8."/>
+      <w:lvlJc w:val="left"/>
+      <w:pPr>
+        <w:tabs>
+          <w:tab w:val="num" w:pos="5760"/>
+        </w:tabs>
+        <w:ind w:left="5760" w:hanging="360"/>
+      </w:pPr>
+    </w:lvl>
+    <w:lvl w:ilvl="8" w:tentative="1">
+      <w:start w:val="1"/>
+      <w:numFmt w:val="decimal"/>
+      <w:lvlText w:val="%9."/>
+      <w:lvlJc w:val="left"/>
+      <w:pPr>
+        <w:tabs>
+          <w:tab w:val="num" w:pos="6480"/>
+        </w:tabs>
+        <w:ind w:left="6480" w:hanging="360"/>
+      </w:pPr>
+    </w:lvl>
+  </w:abstractNum>
+  <w:abstractNum w:abstractNumId="1" w15:restartNumberingAfterBreak="0">
+    <w:nsid w:val="406646EA"/>
+    <w:multiLevelType w:val="multilevel"/>
+    <w:tmpl w:val="6270E3B2"/>
+    <w:lvl w:ilvl="0">
+      <w:start w:val="1"/>
+      <w:numFmt w:val="bullet"/>
+      <w:lvlText w:val=""/>
+      <w:lvlJc w:val="left"/>
+      <w:pPr>
+        <w:tabs>
+          <w:tab w:val="num" w:pos="720"/>
+        </w:tabs>
+        <w:ind w:left="720" w:hanging="360"/>
+      </w:pPr>
+      <w:rPr>
+        <w:rFonts w:ascii="Symbol" w:hAnsi="Symbol" w:hint="default"/>
+        <w:sz w:val="20"/>
+      </w:rPr>
+    </w:lvl>
+    <w:lvl w:ilvl="1" w:tentative="1">
+      <w:start w:val="1"/>
+      <w:numFmt w:val="bullet"/>
+      <w:lvlText w:val="o"/>
+      <w:lvlJc w:val="left"/>
+      <w:pPr>
+        <w:tabs>
+          <w:tab w:val="num" w:pos="1440"/>
+        </w:tabs>
+        <w:ind w:left="1440" w:hanging="360"/>
+      </w:pPr>
+      <w:rPr>
+        <w:rFonts w:ascii="Courier New" w:hAnsi="Courier New" w:hint="default"/>
+        <w:sz w:val="20"/>
+      </w:rPr>
+    </w:lvl>
+    <w:lvl w:ilvl="2" w:tentative="1">
+      <w:start w:val="1"/>
+      <w:numFmt w:val="bullet"/>
+      <w:lvlText w:val=""/>
+      <w:lvlJc w:val="left"/>
+      <w:pPr>
+        <w:tabs>
+          <w:tab w:val="num" w:pos="2160"/>
+        </w:tabs>
+        <w:ind w:left="2160" w:hanging="360"/>
+      </w:pPr>
+      <w:rPr>
+        <w:rFonts w:ascii="Wingdings" w:hAnsi="Wingdings" w:hint="default"/>
+        <w:sz w:val="20"/>
+      </w:rPr>
+    </w:lvl>
+    <w:lvl w:ilvl="3" w:tentative="1">
+      <w:start w:val="1"/>
+      <w:numFmt w:val="bullet"/>
+      <w:lvlText w:val=""/>
+      <w:lvlJc w:val="left"/>
+      <w:pPr>
+        <w:tabs>
+          <w:tab w:val="num" w:pos="2880"/>
+        </w:tabs>
+        <w:ind w:left="2880" w:hanging="360"/>
+      </w:pPr>
+      <w:rPr>
+        <w:rFonts w:ascii="Wingdings" w:hAnsi="Wingdings" w:hint="default"/>
+        <w:sz w:val="20"/>
+      </w:rPr>
+    </w:lvl>
+    <w:lvl w:ilvl="4" w:tentative="1">
+      <w:start w:val="1"/>
+      <w:numFmt w:val="bullet"/>
+      <w:lvlText w:val=""/>
+      <w:lvlJc w:val="left"/>
+      <w:pPr>
+        <w:tabs>
+          <w:tab w:val="num" w:pos="3600"/>
+        </w:tabs>
+        <w:ind w:left="3600" w:hanging="360"/>
+      </w:pPr>
+      <w:rPr>
+        <w:rFonts w:ascii="Wingdings" w:hAnsi="Wingdings" w:hint="default"/>
+        <w:sz w:val="20"/>
+      </w:rPr>
+    </w:lvl>
+    <w:lvl w:ilvl="5" w:tentative="1">
+      <w:start w:val="1"/>
+      <w:numFmt w:val="bullet"/>
+      <w:lvlText w:val=""/>
+      <w:lvlJc w:val="left"/>
+      <w:pPr>
+        <w:tabs>
+          <w:tab w:val="num" w:pos="4320"/>
+        </w:tabs>
+        <w:ind w:left="4320" w:hanging="360"/>
+      </w:pPr>
+      <w:rPr>
+        <w:rFonts w:ascii="Wingdings" w:hAnsi="Wingdings" w:hint="default"/>
+        <w:sz w:val="20"/>
+      </w:rPr>
+    </w:lvl>
+    <w:lvl w:ilvl="6" w:tentative="1">
+      <w:start w:val="1"/>
+      <w:numFmt w:val="bullet"/>
+      <w:lvlText w:val=""/>
+      <w:lvlJc w:val="left"/>
+      <w:pPr>
+        <w:tabs>
+          <w:tab w:val="num" w:pos="5040"/>
+        </w:tabs>
+        <w:ind w:left="5040" w:hanging="360"/>
+      </w:pPr>
+      <w:rPr>
+        <w:rFonts w:ascii="Wingdings" w:hAnsi="Wingdings" w:hint="default"/>
+        <w:sz w:val="20"/>
+      </w:rPr>
+    </w:lvl>
+    <w:lvl w:ilvl="7" w:tentative="1">
+      <w:start w:val="1"/>
+      <w:numFmt w:val="bullet"/>
+      <w:lvlText w:val=""/>
+      <w:lvlJc w:val="left"/>
+      <w:pPr>
+        <w:tabs>
+          <w:tab w:val="num" w:pos="5760"/>
+        </w:tabs>
+        <w:ind w:left="5760" w:hanging="360"/>
+      </w:pPr>
+      <w:rPr>
+        <w:rFonts w:ascii="Wingdings" w:hAnsi="Wingdings" w:hint="default"/>
+        <w:sz w:val="20"/>
+      </w:rPr>
+    </w:lvl>
+    <w:lvl w:ilvl="8" w:tentative="1">
+      <w:start w:val="1"/>
+      <w:numFmt w:val="bullet"/>
+      <w:lvlText w:val=""/>
+      <w:lvlJc w:val="left"/>
+      <w:pPr>
+        <w:tabs>
+          <w:tab w:val="num" w:pos="6480"/>
+        </w:tabs>
+        <w:ind w:left="6480" w:hanging="360"/>
+      </w:pPr>
+      <w:rPr>
+        <w:rFonts w:ascii="Wingdings" w:hAnsi="Wingdings" w:hint="default"/>
+        <w:sz w:val="20"/>
+      </w:rPr>
+    </w:lvl>
+  </w:abstractNum>
+  <w:abstractNum w:abstractNumId="2" w15:restartNumberingAfterBreak="0">
+    <w:nsid w:val="664E0F51"/>
+    <w:multiLevelType w:val="multilevel"/>
+    <w:tmpl w:val="A5FC41FE"/>
+    <w:lvl w:ilvl="0">
+      <w:start w:val="1"/>
+      <w:numFmt w:val="decimal"/>
+      <w:lvlText w:val="%1."/>
+      <w:lvlJc w:val="left"/>
+      <w:pPr>
+        <w:tabs>
+          <w:tab w:val="num" w:pos="720"/>
+        </w:tabs>
+        <w:ind w:left="720" w:hanging="360"/>
+      </w:pPr>
+    </w:lvl>
+    <w:lvl w:ilvl="1">
+      <w:start w:val="1"/>
+      <w:numFmt w:val="bullet"/>
+      <w:lvlText w:val="o"/>
+      <w:lvlJc w:val="left"/>
+      <w:pPr>
+        <w:tabs>
+          <w:tab w:val="num" w:pos="1440"/>
+        </w:tabs>
+        <w:ind w:left="1440" w:hanging="360"/>
+      </w:pPr>
+      <w:rPr>
+        <w:rFonts w:ascii="Courier New" w:hAnsi="Courier New" w:hint="default"/>
+        <w:sz w:val="20"/>
+      </w:rPr>
+    </w:lvl>
+    <w:lvl w:ilvl="2" w:tentative="1">
+      <w:start w:val="1"/>
+      <w:numFmt w:val="decimal"/>
+      <w:lvlText w:val="%3."/>
+      <w:lvlJc w:val="left"/>
+      <w:pPr>
+        <w:tabs>
+          <w:tab w:val="num" w:pos="2160"/>
+        </w:tabs>
+        <w:ind w:left="2160" w:hanging="360"/>
+      </w:pPr>
+    </w:lvl>
+    <w:lvl w:ilvl="3" w:tentative="1">
+      <w:start w:val="1"/>
+      <w:numFmt w:val="decimal"/>
+      <w:lvlText w:val="%4."/>
+      <w:lvlJc w:val="left"/>
+      <w:pPr>
+        <w:tabs>
+          <w:tab w:val="num" w:pos="2880"/>
+        </w:tabs>
+        <w:ind w:left="2880" w:hanging="360"/>
+      </w:pPr>
+    </w:lvl>
+    <w:lvl w:ilvl="4" w:tentative="1">
+      <w:start w:val="1"/>
+      <w:numFmt w:val="decimal"/>
+      <w:lvlText w:val="%5."/>
+      <w:lvlJc w:val="left"/>
+      <w:pPr>
+        <w:tabs>
+          <w:tab w:val="num" w:pos="3600"/>
+        </w:tabs>
+        <w:ind w:left="3600" w:hanging="360"/>
+      </w:pPr>
+    </w:lvl>
+    <w:lvl w:ilvl="5" w:tentative="1">
+      <w:start w:val="1"/>
+      <w:numFmt w:val="decimal"/>
+      <w:lvlText w:val="%6."/>
+      <w:lvlJc w:val="left"/>
+      <w:pPr>
+        <w:tabs>
+          <w:tab w:val="num" w:pos="4320"/>
+        </w:tabs>
+        <w:ind w:left="4320" w:hanging="360"/>
+      </w:pPr>
+    </w:lvl>
+    <w:lvl w:ilvl="6" w:tentative="1">
+      <w:start w:val="1"/>
+      <w:numFmt w:val="decimal"/>
+      <w:lvlText w:val="%7."/>
+      <w:lvlJc w:val="left"/>
+      <w:pPr>
+        <w:tabs>
+          <w:tab w:val="num" w:pos="5040"/>
+        </w:tabs>
+        <w:ind w:left="5040" w:hanging="360"/>
+      </w:pPr>
+    </w:lvl>
+    <w:lvl w:ilvl="7" w:tentative="1">
+      <w:start w:val="1"/>
+      <w:numFmt w:val="decimal"/>
+      <w:lvlText w:val="%8."/>
+      <w:lvlJc w:val="left"/>
+      <w:pPr>
+        <w:tabs>
+          <w:tab w:val="num" w:pos="5760"/>
+        </w:tabs>
+        <w:ind w:left="5760" w:hanging="360"/>
+      </w:pPr>
+    </w:lvl>
+    <w:lvl w:ilvl="8" w:tentative="1">
+      <w:start w:val="1"/>
+      <w:numFmt w:val="decimal"/>
+      <w:lvlText w:val="%9."/>
+      <w:lvlJc w:val="left"/>
+      <w:pPr>
+        <w:tabs>
+          <w:tab w:val="num" w:pos="6480"/>
+        </w:tabs>
+        <w:ind w:left="6480" w:hanging="360"/>
+      </w:pPr>
+    </w:lvl>
+  </w:abstractNum>
+  <w:abstractNum w:abstractNumId="3" w15:restartNumberingAfterBreak="0">
+    <w:nsid w:val="782B6386"/>
+    <w:multiLevelType w:val="multilevel"/>
+    <w:tmpl w:val="9C420570"/>
+    <w:lvl w:ilvl="0">
+      <w:start w:val="1"/>
+      <w:numFmt w:val="decimal"/>
+      <w:lvlText w:val="%1."/>
+      <w:lvlJc w:val="left"/>
+      <w:pPr>
+        <w:tabs>
+          <w:tab w:val="num" w:pos="720"/>
+        </w:tabs>
+        <w:ind w:left="720" w:hanging="360"/>
+      </w:pPr>
+    </w:lvl>
+    <w:lvl w:ilvl="1" w:tentative="1">
+      <w:start w:val="1"/>
+      <w:numFmt w:val="decimal"/>
+      <w:lvlText w:val="%2."/>
+      <w:lvlJc w:val="left"/>
+      <w:pPr>
+        <w:tabs>
+          <w:tab w:val="num" w:pos="1440"/>
+        </w:tabs>
+        <w:ind w:left="1440" w:hanging="360"/>
+      </w:pPr>
+    </w:lvl>
+    <w:lvl w:ilvl="2" w:tentative="1">
+      <w:start w:val="1"/>
+      <w:numFmt w:val="decimal"/>
+      <w:lvlText w:val="%3."/>
+      <w:lvlJc w:val="left"/>
+      <w:pPr>
+        <w:tabs>
+          <w:tab w:val="num" w:pos="2160"/>
+        </w:tabs>
+        <w:ind w:left="2160" w:hanging="360"/>
+      </w:pPr>
+    </w:lvl>
+    <w:lvl w:ilvl="3" w:tentative="1">
+      <w:start w:val="1"/>
+      <w:numFmt w:val="decimal"/>
+      <w:lvlText w:val="%4."/>
+      <w:lvlJc w:val="left"/>
+      <w:pPr>
+        <w:tabs>
+          <w:tab w:val="num" w:pos="2880"/>
+        </w:tabs>
+        <w:ind w:left="2880" w:hanging="360"/>
+      </w:pPr>
+    </w:lvl>
+    <w:lvl w:ilvl="4" w:tentative="1">
+      <w:start w:val="1"/>
+      <w:numFmt w:val="decimal"/>
+      <w:lvlText w:val="%5."/>
+      <w:lvlJc w:val="left"/>
+      <w:pPr>
+        <w:tabs>
+          <w:tab w:val="num" w:pos="3600"/>
+        </w:tabs>
+        <w:ind w:left="3600" w:hanging="360"/>
+      </w:pPr>
+    </w:lvl>
+    <w:lvl w:ilvl="5" w:tentative="1">
+      <w:start w:val="1"/>
+      <w:numFmt w:val="decimal"/>
+      <w:lvlText w:val="%6."/>
+      <w:lvlJc w:val="left"/>
+      <w:pPr>
+        <w:tabs>
+          <w:tab w:val="num" w:pos="4320"/>
+        </w:tabs>
+        <w:ind w:left="4320" w:hanging="360"/>
+      </w:pPr>
+    </w:lvl>
+    <w:lvl w:ilvl="6" w:tentative="1">
+      <w:start w:val="1"/>
+      <w:numFmt w:val="decimal"/>
+      <w:lvlText w:val="%7."/>
+      <w:lvlJc w:val="left"/>
+      <w:pPr>
+        <w:tabs>
+          <w:tab w:val="num" w:pos="5040"/>
+        </w:tabs>
+        <w:ind w:left="5040" w:hanging="360"/>
+      </w:pPr>
+    </w:lvl>
+    <w:lvl w:ilvl="7" w:tentative="1">
+      <w:start w:val="1"/>
+      <w:numFmt w:val="decimal"/>
+      <w:lvlText w:val="%8."/>
+      <w:lvlJc w:val="left"/>
+      <w:pPr>
+        <w:tabs>
+          <w:tab w:val="num" w:pos="5760"/>
+        </w:tabs>
+        <w:ind w:left="5760" w:hanging="360"/>
+      </w:pPr>
+    </w:lvl>
+    <w:lvl w:ilvl="8" w:tentative="1">
+      <w:start w:val="1"/>
+      <w:numFmt w:val="decimal"/>
+      <w:lvlText w:val="%9."/>
+      <w:lvlJc w:val="left"/>
+      <w:pPr>
+        <w:tabs>
+          <w:tab w:val="num" w:pos="6480"/>
+        </w:tabs>
+        <w:ind w:left="6480" w:hanging="360"/>
+      </w:pPr>
+    </w:lvl>
+  </w:abstractNum>
+  <w:num w:numId="1" w16cid:durableId="710694542">
+    <w:abstractNumId w:val="0"/>
+  </w:num>
+  <w:num w:numId="2" w16cid:durableId="1960599177">
+    <w:abstractNumId w:val="1"/>
+  </w:num>
+  <w:num w:numId="3" w16cid:durableId="312176103">
+    <w:abstractNumId w:val="2"/>
+  </w:num>
+  <w:num w:numId="4" w16cid:durableId="2096198490">
+    <w:abstractNumId w:val="3"/>
+  </w:num>
+</w:numbering>
 </file>
 
 <file path=word/styles.xml><?xml version="1.0" encoding="utf-8"?>
@@ -616,7 +3148,6 @@
   <w:style w:type="character" w:default="1" w:styleId="DefaultParagraphFont">
     <w:name w:val="Default Paragraph Font"/>
     <w:uiPriority w:val="1"/>
-    <w:semiHidden/>
     <w:unhideWhenUsed/>
   </w:style>
   <w:style w:type="table" w:default="1" w:styleId="TableNormal">
@@ -930,6 +3461,29 @@
       <w:spacing w:val="5"/>
     </w:rPr>
   </w:style>
+  <w:style w:type="character" w:styleId="Hyperlink">
+    <w:name w:val="Hyperlink"/>
+    <w:basedOn w:val="DefaultParagraphFont"/>
+    <w:uiPriority w:val="99"/>
+    <w:unhideWhenUsed/>
+    <w:rsid w:val="005A2EE8"/>
+    <w:rPr>
+      <w:color w:val="467886" w:themeColor="hyperlink"/>
+      <w:u w:val="single"/>
+    </w:rPr>
+  </w:style>
+  <w:style w:type="character" w:styleId="UnresolvedMention">
+    <w:name w:val="Unresolved Mention"/>
+    <w:basedOn w:val="DefaultParagraphFont"/>
+    <w:uiPriority w:val="99"/>
+    <w:semiHidden/>
+    <w:unhideWhenUsed/>
+    <w:rsid w:val="005A2EE8"/>
+    <w:rPr>
+      <w:color w:val="605E5C"/>
+      <w:shd w:val="clear" w:color="auto" w:fill="E1DFDD"/>
+    </w:rPr>
+  </w:style>
 </w:styles>
 </file>
 

</xml_diff>